<commit_message>
A fixed some typo
</commit_message>
<xml_diff>
--- a/reports/19CT4Assignment_doc_1903178.docx
+++ b/reports/19CT4Assignment_doc_1903178.docx
@@ -8562,47 +8562,53 @@
     <w:p>
       <w:pPr>
         <w:rPr>
+          <w:b w:val="1"/>
+          <w:sz w:val="24"/>
+          <w:szCs w:val="24"/>
+        </w:rPr>
+      </w:pPr>
+      <w:r>
+        <w:rPr>
           <w:rFonts w:ascii="Courier" w:cs="Courier" w:eastAsia="Courier" w:hAnsi="Courier"/>
           <w:b w:val="1"/>
           <w:sz w:val="24"/>
           <w:szCs w:val="24"/>
-        </w:rPr>
-      </w:pPr>
-      <w:r>
+          <w:rtl w:val="0"/>
+        </w:rPr>
+        <w:t xml:space="preserve">top_tb.v</w:t>
+      </w:r>
+      <w:r>
+        <w:rPr>
+          <w:rtl w:val="0"/>
+        </w:rPr>
+      </w:r>
+    </w:p>
+    <w:p>
+      <w:pPr>
         <w:rPr>
           <w:rFonts w:ascii="Courier" w:cs="Courier" w:eastAsia="Courier" w:hAnsi="Courier"/>
           <w:b w:val="1"/>
           <w:sz w:val="24"/>
           <w:szCs w:val="24"/>
-          <w:rtl w:val="0"/>
-        </w:rPr>
-        <w:t xml:space="preserve">top_tb.v</w:t>
-      </w:r>
-    </w:p>
-    <w:p>
-      <w:pPr>
-        <w:rPr>
-          <w:b w:val="1"/>
-          <w:sz w:val="24"/>
-          <w:szCs w:val="24"/>
-        </w:rPr>
-      </w:pPr>
-      <w:r>
-        <w:rPr>
+        </w:rPr>
+      </w:pPr>
+      <w:r>
+        <w:rPr>
+          <w:rFonts w:ascii="Courier" w:cs="Courier" w:eastAsia="Courier" w:hAnsi="Courier"/>
           <w:b w:val="1"/>
           <w:sz w:val="24"/>
           <w:szCs w:val="24"/>
         </w:rPr>
         <w:drawing>
           <wp:inline distB="114300" distT="114300" distL="114300" distR="114300">
-            <wp:extent cx="6640861" cy="751601"/>
+            <wp:extent cx="6391547" cy="691512"/>
             <wp:effectExtent b="0" l="0" r="0" t="0"/>
-            <wp:docPr id="1913008512" name="image16.png"/>
+            <wp:docPr id="1913008503" name="image12.png"/>
             <a:graphic>
               <a:graphicData uri="http://schemas.openxmlformats.org/drawingml/2006/picture">
                 <pic:pic>
                   <pic:nvPicPr>
-                    <pic:cNvPr id="0" name="image16.png"/>
+                    <pic:cNvPr id="0" name="image12.png"/>
                     <pic:cNvPicPr preferRelativeResize="0"/>
                   </pic:nvPicPr>
                   <pic:blipFill>
@@ -8615,7 +8621,7 @@
                   <pic:spPr>
                     <a:xfrm>
                       <a:off x="0" y="0"/>
-                      <a:ext cx="6640861" cy="751601"/>
+                      <a:ext cx="6391547" cy="691512"/>
                     </a:xfrm>
                     <a:prstGeom prst="rect"/>
                     <a:ln/>
@@ -8642,20 +8648,6 @@
       </w:pPr>
       <w:r>
         <w:rPr>
-          <w:rtl w:val="0"/>
-        </w:rPr>
-      </w:r>
-    </w:p>
-    <w:p>
-      <w:pPr>
-        <w:rPr>
-          <w:b w:val="1"/>
-          <w:sz w:val="24"/>
-          <w:szCs w:val="24"/>
-        </w:rPr>
-      </w:pPr>
-      <w:r>
-        <w:rPr>
           <w:rFonts w:ascii="Courier" w:cs="Courier" w:eastAsia="Courier" w:hAnsi="Courier"/>
           <w:b w:val="1"/>
           <w:sz w:val="24"/>
@@ -8688,12 +8680,12 @@
           <wp:inline distB="114300" distT="114300" distL="114300" distR="114300">
             <wp:extent cx="5731200" cy="1320800"/>
             <wp:effectExtent b="0" l="0" r="0" t="0"/>
-            <wp:docPr id="1913008511" name="image7.png"/>
+            <wp:docPr id="1913008512" name="image13.png"/>
             <a:graphic>
               <a:graphicData uri="http://schemas.openxmlformats.org/drawingml/2006/picture">
                 <pic:pic>
                   <pic:nvPicPr>
-                    <pic:cNvPr id="0" name="image7.png"/>
+                    <pic:cNvPr id="0" name="image13.png"/>
                     <pic:cNvPicPr preferRelativeResize="0"/>
                   </pic:nvPicPr>
                   <pic:blipFill>
@@ -8771,12 +8763,12 @@
           <wp:inline distB="114300" distT="114300" distL="114300" distR="114300">
             <wp:extent cx="5731200" cy="1320800"/>
             <wp:effectExtent b="0" l="0" r="0" t="0"/>
-            <wp:docPr id="1913008501" name="image8.png"/>
+            <wp:docPr id="1913008501" name="image14.png"/>
             <a:graphic>
               <a:graphicData uri="http://schemas.openxmlformats.org/drawingml/2006/picture">
                 <pic:pic>
                   <pic:nvPicPr>
-                    <pic:cNvPr id="0" name="image8.png"/>
+                    <pic:cNvPr id="0" name="image14.png"/>
                     <pic:cNvPicPr preferRelativeResize="0"/>
                   </pic:nvPicPr>
                   <pic:blipFill>
@@ -8800,6 +8792,34 @@
           </wp:inline>
         </w:drawing>
       </w:r>
+      <w:r>
+        <w:rPr>
+          <w:rtl w:val="0"/>
+        </w:rPr>
+      </w:r>
+    </w:p>
+    <w:p>
+      <w:pPr>
+        <w:rPr>
+          <w:b w:val="1"/>
+          <w:sz w:val="24"/>
+          <w:szCs w:val="24"/>
+        </w:rPr>
+      </w:pPr>
+      <w:r>
+        <w:rPr>
+          <w:rtl w:val="0"/>
+        </w:rPr>
+      </w:r>
+    </w:p>
+    <w:p>
+      <w:pPr>
+        <w:rPr>
+          <w:b w:val="1"/>
+          <w:sz w:val="24"/>
+          <w:szCs w:val="24"/>
+        </w:rPr>
+      </w:pPr>
       <w:r>
         <w:rPr>
           <w:rtl w:val="0"/>
@@ -9312,12 +9332,12 @@
           <wp:inline distB="114300" distT="114300" distL="114300" distR="114300">
             <wp:extent cx="3905250" cy="2647950"/>
             <wp:effectExtent b="0" l="0" r="0" t="0"/>
-            <wp:docPr id="1913008504" name="image10.png"/>
+            <wp:docPr id="1913008505" name="image15.png"/>
             <a:graphic>
               <a:graphicData uri="http://schemas.openxmlformats.org/drawingml/2006/picture">
                 <pic:pic>
                   <pic:nvPicPr>
-                    <pic:cNvPr id="0" name="image10.png"/>
+                    <pic:cNvPr id="0" name="image15.png"/>
                     <pic:cNvPicPr preferRelativeResize="0"/>
                   </pic:nvPicPr>
                   <pic:blipFill>
@@ -9434,12 +9454,12 @@
           <wp:inline distB="114300" distT="114300" distL="114300" distR="114300">
             <wp:extent cx="3905250" cy="2647950"/>
             <wp:effectExtent b="0" l="0" r="0" t="0"/>
-            <wp:docPr id="1913008508" name="image6.png"/>
+            <wp:docPr id="1913008509" name="image2.png"/>
             <a:graphic>
               <a:graphicData uri="http://schemas.openxmlformats.org/drawingml/2006/picture">
                 <pic:pic>
                   <pic:nvPicPr>
-                    <pic:cNvPr id="0" name="image6.png"/>
+                    <pic:cNvPr id="0" name="image2.png"/>
                     <pic:cNvPicPr preferRelativeResize="0"/>
                   </pic:nvPicPr>
                   <pic:blipFill>
@@ -9504,58 +9524,6 @@
       </w:pPr>
       <w:r>
         <w:rPr>
-          <w:rtl w:val="0"/>
-        </w:rPr>
-      </w:r>
-    </w:p>
-    <w:p>
-      <w:pPr>
-        <w:rPr>
-          <w:sz w:val="24"/>
-          <w:szCs w:val="24"/>
-        </w:rPr>
-      </w:pPr>
-      <w:r>
-        <w:rPr>
-          <w:rtl w:val="0"/>
-        </w:rPr>
-      </w:r>
-    </w:p>
-    <w:p>
-      <w:pPr>
-        <w:rPr>
-          <w:sz w:val="24"/>
-          <w:szCs w:val="24"/>
-        </w:rPr>
-      </w:pPr>
-      <w:r>
-        <w:rPr>
-          <w:rtl w:val="0"/>
-        </w:rPr>
-      </w:r>
-    </w:p>
-    <w:p>
-      <w:pPr>
-        <w:rPr>
-          <w:sz w:val="24"/>
-          <w:szCs w:val="24"/>
-        </w:rPr>
-      </w:pPr>
-      <w:r>
-        <w:rPr>
-          <w:rtl w:val="0"/>
-        </w:rPr>
-      </w:r>
-    </w:p>
-    <w:p>
-      <w:pPr>
-        <w:rPr>
-          <w:sz w:val="24"/>
-          <w:szCs w:val="24"/>
-        </w:rPr>
-      </w:pPr>
-      <w:r>
-        <w:rPr>
           <w:sz w:val="24"/>
           <w:szCs w:val="24"/>
           <w:rtl w:val="0"/>
@@ -9607,7 +9575,7 @@
           <wp:inline distB="114300" distT="114300" distL="114300" distR="114300">
             <wp:extent cx="5731200" cy="1257300"/>
             <wp:effectExtent b="0" l="0" r="0" t="0"/>
-            <wp:docPr id="1913008506" name="image17.png"/>
+            <wp:docPr id="1913008507" name="image17.png"/>
             <a:graphic>
               <a:graphicData uri="http://schemas.openxmlformats.org/drawingml/2006/picture">
                 <pic:pic>
@@ -9683,12 +9651,12 @@
           <wp:inline distB="114300" distT="114300" distL="114300" distR="114300">
             <wp:extent cx="6367463" cy="3893249"/>
             <wp:effectExtent b="0" l="0" r="0" t="0"/>
-            <wp:docPr id="1913008496" name="image1.png"/>
+            <wp:docPr id="1913008496" name="image8.png"/>
             <a:graphic>
               <a:graphicData uri="http://schemas.openxmlformats.org/drawingml/2006/picture">
                 <pic:pic>
                   <pic:nvPicPr>
-                    <pic:cNvPr id="0" name="image1.png"/>
+                    <pic:cNvPr id="0" name="image8.png"/>
                     <pic:cNvPicPr preferRelativeResize="0"/>
                   </pic:nvPicPr>
                   <pic:blipFill>
@@ -9842,6 +9810,45 @@
     <w:p>
       <w:pPr>
         <w:rPr>
+          <w:sz w:val="24"/>
+          <w:szCs w:val="24"/>
+        </w:rPr>
+      </w:pPr>
+      <w:r>
+        <w:rPr>
+          <w:rtl w:val="0"/>
+        </w:rPr>
+      </w:r>
+    </w:p>
+    <w:p>
+      <w:pPr>
+        <w:rPr>
+          <w:sz w:val="24"/>
+          <w:szCs w:val="24"/>
+        </w:rPr>
+      </w:pPr>
+      <w:r>
+        <w:rPr>
+          <w:rtl w:val="0"/>
+        </w:rPr>
+      </w:r>
+    </w:p>
+    <w:p>
+      <w:pPr>
+        <w:rPr>
+          <w:sz w:val="24"/>
+          <w:szCs w:val="24"/>
+        </w:rPr>
+      </w:pPr>
+      <w:r>
+        <w:rPr>
+          <w:rtl w:val="0"/>
+        </w:rPr>
+      </w:r>
+    </w:p>
+    <w:p>
+      <w:pPr>
+        <w:rPr>
           <w:b w:val="1"/>
           <w:sz w:val="24"/>
           <w:szCs w:val="24"/>
@@ -9870,12 +9877,12 @@
           <wp:inline distB="0" distT="0" distL="0" distR="0">
             <wp:extent cx="5733415" cy="1543685"/>
             <wp:effectExtent b="0" l="0" r="0" t="0"/>
-            <wp:docPr id="1913008502" name="image3.png"/>
+            <wp:docPr id="1913008502" name="image11.png"/>
             <a:graphic>
               <a:graphicData uri="http://schemas.openxmlformats.org/drawingml/2006/picture">
                 <pic:pic>
                   <pic:nvPicPr>
-                    <pic:cNvPr id="0" name="image3.png"/>
+                    <pic:cNvPr id="0" name="image11.png"/>
                     <pic:cNvPicPr preferRelativeResize="0"/>
                   </pic:nvPicPr>
                   <pic:blipFill>
@@ -9975,12 +9982,12 @@
           <wp:inline distB="0" distT="0" distL="0" distR="0">
             <wp:extent cx="5733415" cy="3834130"/>
             <wp:effectExtent b="0" l="0" r="0" t="0"/>
-            <wp:docPr id="1913008500" name="image4.png"/>
+            <wp:docPr id="1913008500" name="image1.png"/>
             <a:graphic>
               <a:graphicData uri="http://schemas.openxmlformats.org/drawingml/2006/picture">
                 <pic:pic>
                   <pic:nvPicPr>
-                    <pic:cNvPr id="0" name="image4.png"/>
+                    <pic:cNvPr id="0" name="image1.png"/>
                     <pic:cNvPicPr preferRelativeResize="0"/>
                   </pic:nvPicPr>
                   <pic:blipFill>
@@ -10154,6 +10161,22 @@
     </w:p>
     <w:p>
       <w:pPr>
+        <w:jc w:val="center"/>
+        <w:rPr>
+          <w:b w:val="1"/>
+          <w:color w:val="ff0000"/>
+          <w:sz w:val="24"/>
+          <w:szCs w:val="24"/>
+        </w:rPr>
+      </w:pPr>
+      <w:r>
+        <w:rPr>
+          <w:rtl w:val="0"/>
+        </w:rPr>
+      </w:r>
+    </w:p>
+    <w:p>
+      <w:pPr>
         <w:rPr>
           <w:sz w:val="24"/>
           <w:szCs w:val="24"/>
@@ -10208,7 +10231,7 @@
           <w:szCs w:val="24"/>
           <w:rtl w:val="0"/>
         </w:rPr>
-        <w:t xml:space="preserve">Standard Cells(Top)</w:t>
+        <w:t xml:space="preserve">Standard Cells (Top)</w:t>
       </w:r>
       <w:r>
         <w:rPr>
@@ -10232,12 +10255,12 @@
           <wp:inline distB="114300" distT="114300" distL="114300" distR="114300">
             <wp:extent cx="5731200" cy="3073400"/>
             <wp:effectExtent b="0" l="0" r="0" t="0"/>
-            <wp:docPr id="1913008495" name="image11.png"/>
+            <wp:docPr id="1913008495" name="image10.png"/>
             <a:graphic>
               <a:graphicData uri="http://schemas.openxmlformats.org/drawingml/2006/picture">
                 <pic:pic>
                   <pic:nvPicPr>
-                    <pic:cNvPr id="0" name="image11.png"/>
+                    <pic:cNvPr id="0" name="image10.png"/>
                     <pic:cNvPicPr preferRelativeResize="0"/>
                   </pic:nvPicPr>
                   <pic:blipFill>
@@ -10632,7 +10655,7 @@
           <w:szCs w:val="24"/>
           <w:rtl w:val="0"/>
         </w:rPr>
-        <w:t xml:space="preserve">Standard Cells(ALU)</w:t>
+        <w:t xml:space="preserve">Standard Cells (ALU)</w:t>
       </w:r>
     </w:p>
     <w:p>
@@ -10648,12 +10671,12 @@
           <wp:inline distB="114300" distT="114300" distL="114300" distR="114300">
             <wp:extent cx="5731200" cy="5283200"/>
             <wp:effectExtent b="0" l="0" r="0" t="0"/>
-            <wp:docPr id="1913008499" name="image12.png"/>
+            <wp:docPr id="1913008499" name="image16.png"/>
             <a:graphic>
               <a:graphicData uri="http://schemas.openxmlformats.org/drawingml/2006/picture">
                 <pic:pic>
                   <pic:nvPicPr>
-                    <pic:cNvPr id="0" name="image12.png"/>
+                    <pic:cNvPr id="0" name="image16.png"/>
                     <pic:cNvPicPr preferRelativeResize="0"/>
                   </pic:nvPicPr>
                   <pic:blipFill>
@@ -11124,12 +11147,12 @@
           <wp:inline distB="0" distT="0" distL="0" distR="0">
             <wp:extent cx="5149227" cy="3007755"/>
             <wp:effectExtent b="0" l="0" r="0" t="0"/>
-            <wp:docPr id="1913008505" name="image5.png"/>
+            <wp:docPr id="1913008506" name="image3.png"/>
             <a:graphic>
               <a:graphicData uri="http://schemas.openxmlformats.org/drawingml/2006/picture">
                 <pic:pic>
                   <pic:nvPicPr>
-                    <pic:cNvPr id="0" name="image5.png"/>
+                    <pic:cNvPr id="0" name="image3.png"/>
                     <pic:cNvPicPr preferRelativeResize="0"/>
                   </pic:nvPicPr>
                   <pic:blipFill>
@@ -11202,12 +11225,12 @@
           <wp:inline distB="114300" distT="114300" distL="114300" distR="114300">
             <wp:extent cx="5731200" cy="3683000"/>
             <wp:effectExtent b="0" l="0" r="0" t="0"/>
-            <wp:docPr id="1913008497" name="image14.png"/>
+            <wp:docPr id="1913008497" name="image7.png"/>
             <a:graphic>
               <a:graphicData uri="http://schemas.openxmlformats.org/drawingml/2006/picture">
                 <pic:pic>
                   <pic:nvPicPr>
-                    <pic:cNvPr id="0" name="image14.png"/>
+                    <pic:cNvPr id="0" name="image7.png"/>
                     <pic:cNvPicPr preferRelativeResize="0"/>
                   </pic:nvPicPr>
                   <pic:blipFill>
@@ -11475,12 +11498,12 @@
           <wp:inline distB="114300" distT="114300" distL="114300" distR="114300">
             <wp:extent cx="5731200" cy="2679700"/>
             <wp:effectExtent b="0" l="0" r="0" t="0"/>
-            <wp:docPr id="1913008503" name="image15.png"/>
+            <wp:docPr id="1913008504" name="image6.png"/>
             <a:graphic>
               <a:graphicData uri="http://schemas.openxmlformats.org/drawingml/2006/picture">
                 <pic:pic>
                   <pic:nvPicPr>
-                    <pic:cNvPr id="0" name="image15.png"/>
+                    <pic:cNvPr id="0" name="image6.png"/>
                     <pic:cNvPicPr preferRelativeResize="0"/>
                   </pic:nvPicPr>
                   <pic:blipFill>
@@ -11556,12 +11579,12 @@
           <wp:inline distB="114300" distT="114300" distL="114300" distR="114300">
             <wp:extent cx="5731200" cy="2679700"/>
             <wp:effectExtent b="0" l="0" r="0" t="0"/>
-            <wp:docPr id="1913008509" name="image13.png"/>
+            <wp:docPr id="1913008510" name="image5.png"/>
             <a:graphic>
               <a:graphicData uri="http://schemas.openxmlformats.org/drawingml/2006/picture">
                 <pic:pic>
                   <pic:nvPicPr>
-                    <pic:cNvPr id="0" name="image13.png"/>
+                    <pic:cNvPr id="0" name="image5.png"/>
                     <pic:cNvPicPr preferRelativeResize="0"/>
                   </pic:nvPicPr>
                   <pic:blipFill>
@@ -11897,12 +11920,12 @@
           <wp:inline distB="0" distT="0" distL="0" distR="0">
             <wp:extent cx="5733415" cy="3589655"/>
             <wp:effectExtent b="0" l="0" r="0" t="0"/>
-            <wp:docPr id="1913008507" name="image2.png"/>
+            <wp:docPr id="1913008508" name="image9.png"/>
             <a:graphic>
               <a:graphicData uri="http://schemas.openxmlformats.org/drawingml/2006/picture">
                 <pic:pic>
                   <pic:nvPicPr>
-                    <pic:cNvPr id="0" name="image2.png"/>
+                    <pic:cNvPr id="0" name="image9.png"/>
                     <pic:cNvPicPr preferRelativeResize="0"/>
                   </pic:nvPicPr>
                   <pic:blipFill>
@@ -12285,12 +12308,12 @@
           <wp:inline distB="0" distT="0" distL="0" distR="0">
             <wp:extent cx="5733415" cy="3611880"/>
             <wp:effectExtent b="0" l="0" r="0" t="0"/>
-            <wp:docPr id="1913008510" name="image9.png"/>
+            <wp:docPr id="1913008511" name="image4.png"/>
             <a:graphic>
               <a:graphicData uri="http://schemas.openxmlformats.org/drawingml/2006/picture">
                 <pic:pic>
                   <pic:nvPicPr>
-                    <pic:cNvPr id="0" name="image9.png"/>
+                    <pic:cNvPr id="0" name="image4.png"/>
                     <pic:cNvPicPr preferRelativeResize="0"/>
                   </pic:nvPicPr>
                   <pic:blipFill>

</xml_diff>

<commit_message>
Updated Assignment pdf and timing diagram
</commit_message>
<xml_diff>
--- a/reports/19CT4Assignment_doc_1903178.docx
+++ b/reports/19CT4Assignment_doc_1903178.docx
@@ -8601,14 +8601,14 @@
         </w:rPr>
         <w:drawing>
           <wp:inline distB="114300" distT="114300" distL="114300" distR="114300">
-            <wp:extent cx="6391547" cy="691512"/>
+            <wp:extent cx="6834188" cy="1103907"/>
             <wp:effectExtent b="0" l="0" r="0" t="0"/>
-            <wp:docPr id="1913008503" name="image12.png"/>
+            <wp:docPr id="1913008496" name="image17.png"/>
             <a:graphic>
               <a:graphicData uri="http://schemas.openxmlformats.org/drawingml/2006/picture">
                 <pic:pic>
                   <pic:nvPicPr>
-                    <pic:cNvPr id="0" name="image12.png"/>
+                    <pic:cNvPr id="0" name="image17.png"/>
                     <pic:cNvPicPr preferRelativeResize="0"/>
                   </pic:nvPicPr>
                   <pic:blipFill>
@@ -8621,7 +8621,7 @@
                   <pic:spPr>
                     <a:xfrm>
                       <a:off x="0" y="0"/>
-                      <a:ext cx="6391547" cy="691512"/>
+                      <a:ext cx="6834188" cy="1103907"/>
                     </a:xfrm>
                     <a:prstGeom prst="rect"/>
                     <a:ln/>
@@ -8680,12 +8680,12 @@
           <wp:inline distB="114300" distT="114300" distL="114300" distR="114300">
             <wp:extent cx="5731200" cy="1320800"/>
             <wp:effectExtent b="0" l="0" r="0" t="0"/>
-            <wp:docPr id="1913008512" name="image13.png"/>
+            <wp:docPr id="1913008512" name="image16.png"/>
             <a:graphic>
               <a:graphicData uri="http://schemas.openxmlformats.org/drawingml/2006/picture">
                 <pic:pic>
                   <pic:nvPicPr>
-                    <pic:cNvPr id="0" name="image13.png"/>
+                    <pic:cNvPr id="0" name="image16.png"/>
                     <pic:cNvPicPr preferRelativeResize="0"/>
                   </pic:nvPicPr>
                   <pic:blipFill>
@@ -8763,12 +8763,12 @@
           <wp:inline distB="114300" distT="114300" distL="114300" distR="114300">
             <wp:extent cx="5731200" cy="1320800"/>
             <wp:effectExtent b="0" l="0" r="0" t="0"/>
-            <wp:docPr id="1913008501" name="image14.png"/>
+            <wp:docPr id="1913008502" name="image6.png"/>
             <a:graphic>
               <a:graphicData uri="http://schemas.openxmlformats.org/drawingml/2006/picture">
                 <pic:pic>
                   <pic:nvPicPr>
-                    <pic:cNvPr id="0" name="image14.png"/>
+                    <pic:cNvPr id="0" name="image6.png"/>
                     <pic:cNvPicPr preferRelativeResize="0"/>
                   </pic:nvPicPr>
                   <pic:blipFill>
@@ -8792,34 +8792,6 @@
           </wp:inline>
         </w:drawing>
       </w:r>
-      <w:r>
-        <w:rPr>
-          <w:rtl w:val="0"/>
-        </w:rPr>
-      </w:r>
-    </w:p>
-    <w:p>
-      <w:pPr>
-        <w:rPr>
-          <w:b w:val="1"/>
-          <w:sz w:val="24"/>
-          <w:szCs w:val="24"/>
-        </w:rPr>
-      </w:pPr>
-      <w:r>
-        <w:rPr>
-          <w:rtl w:val="0"/>
-        </w:rPr>
-      </w:r>
-    </w:p>
-    <w:p>
-      <w:pPr>
-        <w:rPr>
-          <w:b w:val="1"/>
-          <w:sz w:val="24"/>
-          <w:szCs w:val="24"/>
-        </w:rPr>
-      </w:pPr>
       <w:r>
         <w:rPr>
           <w:rtl w:val="0"/>
@@ -9332,12 +9304,12 @@
           <wp:inline distB="114300" distT="114300" distL="114300" distR="114300">
             <wp:extent cx="3905250" cy="2647950"/>
             <wp:effectExtent b="0" l="0" r="0" t="0"/>
-            <wp:docPr id="1913008505" name="image15.png"/>
+            <wp:docPr id="1913008505" name="image7.png"/>
             <a:graphic>
               <a:graphicData uri="http://schemas.openxmlformats.org/drawingml/2006/picture">
                 <pic:pic>
                   <pic:nvPicPr>
-                    <pic:cNvPr id="0" name="image15.png"/>
+                    <pic:cNvPr id="0" name="image7.png"/>
                     <pic:cNvPicPr preferRelativeResize="0"/>
                   </pic:nvPicPr>
                   <pic:blipFill>
@@ -9454,12 +9426,12 @@
           <wp:inline distB="114300" distT="114300" distL="114300" distR="114300">
             <wp:extent cx="3905250" cy="2647950"/>
             <wp:effectExtent b="0" l="0" r="0" t="0"/>
-            <wp:docPr id="1913008509" name="image2.png"/>
+            <wp:docPr id="1913008509" name="image8.png"/>
             <a:graphic>
               <a:graphicData uri="http://schemas.openxmlformats.org/drawingml/2006/picture">
                 <pic:pic>
                   <pic:nvPicPr>
-                    <pic:cNvPr id="0" name="image2.png"/>
+                    <pic:cNvPr id="0" name="image8.png"/>
                     <pic:cNvPicPr preferRelativeResize="0"/>
                   </pic:nvPicPr>
                   <pic:blipFill>
@@ -9575,12 +9547,12 @@
           <wp:inline distB="114300" distT="114300" distL="114300" distR="114300">
             <wp:extent cx="5731200" cy="1257300"/>
             <wp:effectExtent b="0" l="0" r="0" t="0"/>
-            <wp:docPr id="1913008507" name="image17.png"/>
+            <wp:docPr id="1913008507" name="image15.png"/>
             <a:graphic>
               <a:graphicData uri="http://schemas.openxmlformats.org/drawingml/2006/picture">
                 <pic:pic>
                   <pic:nvPicPr>
-                    <pic:cNvPr id="0" name="image17.png"/>
+                    <pic:cNvPr id="0" name="image15.png"/>
                     <pic:cNvPicPr preferRelativeResize="0"/>
                   </pic:nvPicPr>
                   <pic:blipFill>
@@ -9651,12 +9623,12 @@
           <wp:inline distB="114300" distT="114300" distL="114300" distR="114300">
             <wp:extent cx="6367463" cy="3893249"/>
             <wp:effectExtent b="0" l="0" r="0" t="0"/>
-            <wp:docPr id="1913008496" name="image8.png"/>
+            <wp:docPr id="1913008497" name="image5.png"/>
             <a:graphic>
               <a:graphicData uri="http://schemas.openxmlformats.org/drawingml/2006/picture">
                 <pic:pic>
                   <pic:nvPicPr>
-                    <pic:cNvPr id="0" name="image8.png"/>
+                    <pic:cNvPr id="0" name="image5.png"/>
                     <pic:cNvPicPr preferRelativeResize="0"/>
                   </pic:nvPicPr>
                   <pic:blipFill>
@@ -9877,12 +9849,12 @@
           <wp:inline distB="0" distT="0" distL="0" distR="0">
             <wp:extent cx="5733415" cy="1543685"/>
             <wp:effectExtent b="0" l="0" r="0" t="0"/>
-            <wp:docPr id="1913008502" name="image11.png"/>
+            <wp:docPr id="1913008503" name="image2.png"/>
             <a:graphic>
               <a:graphicData uri="http://schemas.openxmlformats.org/drawingml/2006/picture">
                 <pic:pic>
                   <pic:nvPicPr>
-                    <pic:cNvPr id="0" name="image11.png"/>
+                    <pic:cNvPr id="0" name="image2.png"/>
                     <pic:cNvPicPr preferRelativeResize="0"/>
                   </pic:nvPicPr>
                   <pic:blipFill>
@@ -9982,12 +9954,12 @@
           <wp:inline distB="0" distT="0" distL="0" distR="0">
             <wp:extent cx="5733415" cy="3834130"/>
             <wp:effectExtent b="0" l="0" r="0" t="0"/>
-            <wp:docPr id="1913008500" name="image1.png"/>
+            <wp:docPr id="1913008501" name="image4.png"/>
             <a:graphic>
               <a:graphicData uri="http://schemas.openxmlformats.org/drawingml/2006/picture">
                 <pic:pic>
                   <pic:nvPicPr>
-                    <pic:cNvPr id="0" name="image1.png"/>
+                    <pic:cNvPr id="0" name="image4.png"/>
                     <pic:cNvPicPr preferRelativeResize="0"/>
                   </pic:nvPicPr>
                   <pic:blipFill>
@@ -10255,12 +10227,12 @@
           <wp:inline distB="114300" distT="114300" distL="114300" distR="114300">
             <wp:extent cx="5731200" cy="3073400"/>
             <wp:effectExtent b="0" l="0" r="0" t="0"/>
-            <wp:docPr id="1913008495" name="image10.png"/>
+            <wp:docPr id="1913008495" name="image9.png"/>
             <a:graphic>
               <a:graphicData uri="http://schemas.openxmlformats.org/drawingml/2006/picture">
                 <pic:pic>
                   <pic:nvPicPr>
-                    <pic:cNvPr id="0" name="image10.png"/>
+                    <pic:cNvPr id="0" name="image9.png"/>
                     <pic:cNvPicPr preferRelativeResize="0"/>
                   </pic:nvPicPr>
                   <pic:blipFill>
@@ -10671,12 +10643,12 @@
           <wp:inline distB="114300" distT="114300" distL="114300" distR="114300">
             <wp:extent cx="5731200" cy="5283200"/>
             <wp:effectExtent b="0" l="0" r="0" t="0"/>
-            <wp:docPr id="1913008499" name="image16.png"/>
+            <wp:docPr id="1913008500" name="image14.png"/>
             <a:graphic>
               <a:graphicData uri="http://schemas.openxmlformats.org/drawingml/2006/picture">
                 <pic:pic>
                   <pic:nvPicPr>
-                    <pic:cNvPr id="0" name="image16.png"/>
+                    <pic:cNvPr id="0" name="image14.png"/>
                     <pic:cNvPicPr preferRelativeResize="0"/>
                   </pic:nvPicPr>
                   <pic:blipFill>
@@ -11147,12 +11119,12 @@
           <wp:inline distB="0" distT="0" distL="0" distR="0">
             <wp:extent cx="5149227" cy="3007755"/>
             <wp:effectExtent b="0" l="0" r="0" t="0"/>
-            <wp:docPr id="1913008506" name="image3.png"/>
+            <wp:docPr id="1913008506" name="image1.png"/>
             <a:graphic>
               <a:graphicData uri="http://schemas.openxmlformats.org/drawingml/2006/picture">
                 <pic:pic>
                   <pic:nvPicPr>
-                    <pic:cNvPr id="0" name="image3.png"/>
+                    <pic:cNvPr id="0" name="image1.png"/>
                     <pic:cNvPicPr preferRelativeResize="0"/>
                   </pic:nvPicPr>
                   <pic:blipFill>
@@ -11225,12 +11197,12 @@
           <wp:inline distB="114300" distT="114300" distL="114300" distR="114300">
             <wp:extent cx="5731200" cy="3683000"/>
             <wp:effectExtent b="0" l="0" r="0" t="0"/>
-            <wp:docPr id="1913008497" name="image7.png"/>
+            <wp:docPr id="1913008498" name="image11.png"/>
             <a:graphic>
               <a:graphicData uri="http://schemas.openxmlformats.org/drawingml/2006/picture">
                 <pic:pic>
                   <pic:nvPicPr>
-                    <pic:cNvPr id="0" name="image7.png"/>
+                    <pic:cNvPr id="0" name="image11.png"/>
                     <pic:cNvPicPr preferRelativeResize="0"/>
                   </pic:nvPicPr>
                   <pic:blipFill>
@@ -11498,12 +11470,12 @@
           <wp:inline distB="114300" distT="114300" distL="114300" distR="114300">
             <wp:extent cx="5731200" cy="2679700"/>
             <wp:effectExtent b="0" l="0" r="0" t="0"/>
-            <wp:docPr id="1913008504" name="image6.png"/>
+            <wp:docPr id="1913008504" name="image13.png"/>
             <a:graphic>
               <a:graphicData uri="http://schemas.openxmlformats.org/drawingml/2006/picture">
                 <pic:pic>
                   <pic:nvPicPr>
-                    <pic:cNvPr id="0" name="image6.png"/>
+                    <pic:cNvPr id="0" name="image13.png"/>
                     <pic:cNvPicPr preferRelativeResize="0"/>
                   </pic:nvPicPr>
                   <pic:blipFill>
@@ -11579,12 +11551,12 @@
           <wp:inline distB="114300" distT="114300" distL="114300" distR="114300">
             <wp:extent cx="5731200" cy="2679700"/>
             <wp:effectExtent b="0" l="0" r="0" t="0"/>
-            <wp:docPr id="1913008510" name="image5.png"/>
+            <wp:docPr id="1913008510" name="image10.png"/>
             <a:graphic>
               <a:graphicData uri="http://schemas.openxmlformats.org/drawingml/2006/picture">
                 <pic:pic>
                   <pic:nvPicPr>
-                    <pic:cNvPr id="0" name="image5.png"/>
+                    <pic:cNvPr id="0" name="image10.png"/>
                     <pic:cNvPicPr preferRelativeResize="0"/>
                   </pic:nvPicPr>
                   <pic:blipFill>
@@ -11920,12 +11892,12 @@
           <wp:inline distB="0" distT="0" distL="0" distR="0">
             <wp:extent cx="5733415" cy="3589655"/>
             <wp:effectExtent b="0" l="0" r="0" t="0"/>
-            <wp:docPr id="1913008508" name="image9.png"/>
+            <wp:docPr id="1913008508" name="image3.png"/>
             <a:graphic>
               <a:graphicData uri="http://schemas.openxmlformats.org/drawingml/2006/picture">
                 <pic:pic>
                   <pic:nvPicPr>
-                    <pic:cNvPr id="0" name="image9.png"/>
+                    <pic:cNvPr id="0" name="image3.png"/>
                     <pic:cNvPicPr preferRelativeResize="0"/>
                   </pic:nvPicPr>
                   <pic:blipFill>
@@ -11989,7 +11961,7 @@
           <wp:inline distB="114300" distT="114300" distL="114300" distR="114300">
             <wp:extent cx="5731200" cy="3276600"/>
             <wp:effectExtent b="0" l="0" r="0" t="0"/>
-            <wp:docPr id="1913008498" name="image18.png"/>
+            <wp:docPr id="1913008499" name="image18.png"/>
             <a:graphic>
               <a:graphicData uri="http://schemas.openxmlformats.org/drawingml/2006/picture">
                 <pic:pic>
@@ -12027,32 +11999,33 @@
     <w:p>
       <w:pPr>
         <w:rPr>
-          <w:sz w:val="24"/>
-          <w:szCs w:val="24"/>
-        </w:rPr>
-      </w:pPr>
-      <w:r>
-        <w:rPr>
-          <w:rtl w:val="0"/>
-        </w:rPr>
-      </w:r>
-    </w:p>
-    <w:p>
-      <w:pPr>
-        <w:rPr>
-          <w:sz w:val="24"/>
-          <w:szCs w:val="24"/>
-        </w:rPr>
-      </w:pPr>
-      <w:r>
-        <w:rPr>
-          <w:rtl w:val="0"/>
-        </w:rPr>
-      </w:r>
-    </w:p>
-    <w:p>
-      <w:pPr>
-        <w:jc w:val="center"/>
+          <w:b w:val="1"/>
+          <w:sz w:val="24"/>
+          <w:szCs w:val="24"/>
+        </w:rPr>
+      </w:pPr>
+      <w:r>
+        <w:rPr>
+          <w:rtl w:val="0"/>
+        </w:rPr>
+      </w:r>
+    </w:p>
+    <w:p>
+      <w:pPr>
+        <w:rPr>
+          <w:b w:val="1"/>
+          <w:sz w:val="24"/>
+          <w:szCs w:val="24"/>
+        </w:rPr>
+      </w:pPr>
+      <w:r>
+        <w:rPr>
+          <w:rtl w:val="0"/>
+        </w:rPr>
+      </w:r>
+    </w:p>
+    <w:p>
+      <w:pPr>
         <w:rPr>
           <w:b w:val="1"/>
           <w:sz w:val="24"/>
@@ -12308,12 +12281,12 @@
           <wp:inline distB="0" distT="0" distL="0" distR="0">
             <wp:extent cx="5733415" cy="3611880"/>
             <wp:effectExtent b="0" l="0" r="0" t="0"/>
-            <wp:docPr id="1913008511" name="image4.png"/>
+            <wp:docPr id="1913008511" name="image12.png"/>
             <a:graphic>
               <a:graphicData uri="http://schemas.openxmlformats.org/drawingml/2006/picture">
                 <pic:pic>
                   <pic:nvPicPr>
-                    <pic:cNvPr id="0" name="image4.png"/>
+                    <pic:cNvPr id="0" name="image12.png"/>
                     <pic:cNvPicPr preferRelativeResize="0"/>
                   </pic:nvPicPr>
                   <pic:blipFill>
@@ -12337,19 +12310,6 @@
           </wp:inline>
         </w:drawing>
       </w:r>
-      <w:r>
-        <w:rPr>
-          <w:rtl w:val="0"/>
-        </w:rPr>
-      </w:r>
-    </w:p>
-    <w:p>
-      <w:pPr>
-        <w:rPr>
-          <w:sz w:val="24"/>
-          <w:szCs w:val="24"/>
-        </w:rPr>
-      </w:pPr>
       <w:r>
         <w:rPr>
           <w:rtl w:val="0"/>
@@ -12679,7 +12639,7 @@
     <w:sectPr>
       <w:headerReference r:id="rId26" w:type="default"/>
       <w:pgSz w:h="16834" w:w="11909" w:orient="portrait"/>
-      <w:pgMar w:bottom="1440" w:top="1440" w:left="1440" w:right="1440" w:header="720" w:footer="720"/>
+      <w:pgMar w:bottom="1440" w:top="1440" w:left="720" w:right="1440" w:header="720" w:footer="720"/>
       <w:pgNumType w:start="1"/>
     </w:sectPr>
   </w:body>
@@ -12726,7 +12686,7 @@
     <w:name w:val="normal"/>
   </w:style>
   <w:style w:type="table" w:styleId="TableNormal" w:default="1">
-    <w:name w:val="Table Normal"/>
+    <w:name w:val="TableNormal"/>
   </w:style>
   <w:style w:type="paragraph" w:styleId="Heading1">
     <w:name w:val="heading 1"/>

</xml_diff>